<commit_message>
update LO and HWs
</commit_message>
<xml_diff>
--- a/Homework sequence/Computational biology HW guide.docx
+++ b/Homework sequence/Computational biology HW guide.docx
@@ -643,7 +643,21 @@
           <w:rFonts w:ascii="Cambria" w:hAnsi="Cambria"/>
           <w:i/>
         </w:rPr>
-        <w:t xml:space="preserve">Note: Bioinformatics concerns </w:t>
+        <w:t xml:space="preserve">Note: </w:t>
+      </w:r>
+      <w:r>
+        <w:rPr>
+          <w:rFonts w:ascii="Cambria" w:hAnsi="Cambria"/>
+          <w:i/>
+        </w:rPr>
+        <w:t>For our purposes, b</w:t>
+      </w:r>
+      <w:r>
+        <w:rPr>
+          <w:rFonts w:ascii="Cambria" w:hAnsi="Cambria"/>
+          <w:i/>
+        </w:rPr>
+        <w:t xml:space="preserve">ioinformatics concerns </w:t>
       </w:r>
       <w:r>
         <w:rPr>
@@ -684,6 +698,11 @@
       <w:r>
         <w:t>modelling).</w:t>
       </w:r>
+      <w:r>
+        <w:t xml:space="preserve"> You can also choose to present one of these papers later in the semester. </w:t>
+      </w:r>
+      <w:bookmarkStart w:id="0" w:name="_GoBack"/>
+      <w:bookmarkEnd w:id="0"/>
     </w:p>
     <w:p>
       <w:pPr>
@@ -1019,8 +1038,6 @@
         </w:rPr>
         <w:t xml:space="preserve"> and research paper in biology is acceptable.</w:t>
       </w:r>
-      <w:bookmarkStart w:id="0" w:name="_GoBack"/>
-      <w:bookmarkEnd w:id="0"/>
     </w:p>
     <w:p>
       <w:pPr>

</xml_diff>